<commit_message>
++ doc cad mensalista
</commit_message>
<xml_diff>
--- a/prjEstacionamento/prjEstacionamento/Documentacao/Cadastro de Mensalistas.docx
+++ b/prjEstacionamento/prjEstacionamento/Documentacao/Cadastro de Mensalistas.docx
@@ -161,37 +161,12 @@
           <w:b/>
         </w:rPr>
       </w:pPr>
+      <w:bookmarkStart w:id="0" w:name="_GoBack"/>
+      <w:bookmarkEnd w:id="0"/>
       <w:r>
         <w:rPr>
           <w:b/>
         </w:rPr>
-        <w:br/>
-      </w:r>
-    </w:p>
-    <w:p>
-      <w:pPr>
-        <w:rPr>
-          <w:b/>
-        </w:rPr>
-      </w:pPr>
-      <w:r>
-        <w:rPr>
-          <w:b/>
-        </w:rPr>
-        <w:br w:type="page"/>
-      </w:r>
-    </w:p>
-    <w:p>
-      <w:pPr>
-        <w:rPr>
-          <w:b/>
-        </w:rPr>
-      </w:pPr>
-      <w:r>
-        <w:rPr>
-          <w:b/>
-        </w:rPr>
-        <w:lastRenderedPageBreak/>
         <w:t>Tela de Cadastros</w:t>
       </w:r>
     </w:p>
@@ -199,8 +174,6 @@
       <w:r>
         <w:t>Na tela de cadastros, é possível inserir todos os dados necessários para o cadastro do mensalista, como nome, endereço e os dados de cobrança, como tipo de veículo, placa do veículo, o valor a ser cobrado, e o período de vigência.</w:t>
       </w:r>
-      <w:bookmarkStart w:id="0" w:name="_GoBack"/>
-      <w:bookmarkEnd w:id="0"/>
     </w:p>
     <w:p>
       <w:r>
@@ -247,7 +220,7 @@
     </w:p>
     <w:sectPr>
       <w:pgSz w:w="11906" w:h="16838"/>
-      <w:pgMar w:top="1417" w:right="1701" w:bottom="1417" w:left="1701" w:header="708" w:footer="708" w:gutter="0"/>
+      <w:pgMar w:top="142" w:right="1701" w:bottom="142" w:left="1701" w:header="708" w:footer="708" w:gutter="0"/>
       <w:cols w:space="708"/>
       <w:docGrid w:linePitch="360"/>
     </w:sectPr>

</xml_diff>